<commit_message>
Conclusion and reference added
</commit_message>
<xml_diff>
--- a/00174635_Saugat Subedi_CP_Proposal.docx
+++ b/00174635_Saugat Subedi_CP_Proposal.docx
@@ -138,7 +138,7 @@
               <w:szCs w:val="32"/>
             </w:rPr>
             <w:drawing>
-              <wp:inline distT="0" distB="0" distL="0" distR="0" wp14:anchorId="1EFA157F" wp14:editId="7B176CB8">
+              <wp:inline distT="0" distB="0" distL="0" distR="0" wp14:anchorId="38E09F7C" wp14:editId="1C5317D0">
                 <wp:extent cx="3105150" cy="533400"/>
                 <wp:effectExtent l="0" t="0" r="0" b="0"/>
                 <wp:docPr id="32" name="Picture 32" descr="C:\Users\Techno\Desktop\Screenshot_6.jpg"/>
@@ -204,7 +204,7 @@
               <w:szCs w:val="32"/>
             </w:rPr>
             <w:drawing>
-              <wp:inline distT="0" distB="0" distL="0" distR="0" wp14:anchorId="4CB2C8E7" wp14:editId="01D21BB7">
+              <wp:inline distT="0" distB="0" distL="0" distR="0" wp14:anchorId="3AC55025" wp14:editId="3EA05D27">
                 <wp:extent cx="6171186" cy="2818765"/>
                 <wp:effectExtent l="0" t="0" r="1270" b="635"/>
                 <wp:docPr id="36" name="Picture 36" descr="C:\Users\Techno\Desktop\Screenshot_5.jpg"/>
@@ -432,8 +432,19 @@
               <w:sz w:val="32"/>
               <w:szCs w:val="32"/>
             </w:rPr>
-            <w:t>Softwarica College of IT &amp; E-Commerce</w:t>
+            <w:t>Softw</w:t>
           </w:r>
+          <w:r>
+            <w:rPr>
+              <w:rFonts w:ascii="Arial" w:hAnsi="Arial" w:cs="Arial"/>
+              <w:b/>
+              <w:sz w:val="32"/>
+              <w:szCs w:val="32"/>
+            </w:rPr>
+            <w:t>arica College of IT &amp; E-Commerce</w:t>
+          </w:r>
+          <w:bookmarkStart w:id="0" w:name="_GoBack"/>
+          <w:bookmarkEnd w:id="0"/>
         </w:p>
         <w:p>
           <w:pPr>
@@ -2302,7 +2313,7 @@
           <w:b/>
         </w:rPr>
       </w:pPr>
-      <w:bookmarkStart w:id="0" w:name="_Toc5550027"/>
+      <w:bookmarkStart w:id="1" w:name="_Toc5550027"/>
       <w:r>
         <w:rPr>
           <w:rFonts w:ascii="Arial" w:hAnsi="Arial" w:cs="Arial"/>
@@ -2311,7 +2322,7 @@
         <w:lastRenderedPageBreak/>
         <w:t>Introduction</w:t>
       </w:r>
-      <w:bookmarkEnd w:id="0"/>
+      <w:bookmarkEnd w:id="1"/>
     </w:p>
     <w:p/>
     <w:p>
@@ -2335,7 +2346,7 @@
         </w:rPr>
         <w:t xml:space="preserve"> </w:t>
       </w:r>
-      <w:bookmarkStart w:id="1" w:name="_Toc5550028"/>
+      <w:bookmarkStart w:id="2" w:name="_Toc5550028"/>
       <w:r>
         <w:rPr>
           <w:rFonts w:ascii="Arial" w:hAnsi="Arial" w:cs="Arial"/>
@@ -2344,7 +2355,7 @@
         </w:rPr>
         <w:t>Introduction of project</w:t>
       </w:r>
-      <w:bookmarkEnd w:id="1"/>
+      <w:bookmarkEnd w:id="2"/>
     </w:p>
     <w:p>
       <w:pPr>
@@ -2393,7 +2404,7 @@
         </w:rPr>
         <w:t xml:space="preserve"> </w:t>
       </w:r>
-      <w:bookmarkStart w:id="2" w:name="_Toc5550029"/>
+      <w:bookmarkStart w:id="3" w:name="_Toc5550029"/>
       <w:r>
         <w:rPr>
           <w:rFonts w:ascii="Arial" w:hAnsi="Arial" w:cs="Arial"/>
@@ -2402,7 +2413,7 @@
         </w:rPr>
         <w:t>Background of project</w:t>
       </w:r>
-      <w:bookmarkEnd w:id="2"/>
+      <w:bookmarkEnd w:id="3"/>
     </w:p>
     <w:p>
       <w:pPr>
@@ -2462,7 +2473,7 @@
         </w:rPr>
         <w:t xml:space="preserve"> </w:t>
       </w:r>
-      <w:bookmarkStart w:id="3" w:name="_Toc5550030"/>
+      <w:bookmarkStart w:id="4" w:name="_Toc5550030"/>
       <w:r>
         <w:rPr>
           <w:rFonts w:ascii="Arial" w:hAnsi="Arial" w:cs="Arial"/>
@@ -2471,7 +2482,7 @@
         </w:rPr>
         <w:t>Problem statement</w:t>
       </w:r>
-      <w:bookmarkEnd w:id="3"/>
+      <w:bookmarkEnd w:id="4"/>
     </w:p>
     <w:p>
       <w:pPr>
@@ -2513,7 +2524,7 @@
           <w:szCs w:val="28"/>
         </w:rPr>
       </w:pPr>
-      <w:bookmarkStart w:id="4" w:name="_Toc5550031"/>
+      <w:bookmarkStart w:id="5" w:name="_Toc5550031"/>
       <w:r>
         <w:rPr>
           <w:rFonts w:ascii="Arial" w:hAnsi="Arial" w:cs="Arial"/>
@@ -2522,7 +2533,7 @@
         </w:rPr>
         <w:t>Description of project</w:t>
       </w:r>
-      <w:bookmarkEnd w:id="4"/>
+      <w:bookmarkEnd w:id="5"/>
     </w:p>
     <w:p>
       <w:pPr>
@@ -2688,7 +2699,7 @@
           <w:szCs w:val="28"/>
         </w:rPr>
       </w:pPr>
-      <w:bookmarkStart w:id="5" w:name="_Toc5550032"/>
+      <w:bookmarkStart w:id="6" w:name="_Toc5550032"/>
       <w:r>
         <w:rPr>
           <w:rFonts w:ascii="Arial" w:hAnsi="Arial" w:cs="Arial"/>
@@ -2713,7 +2724,7 @@
         </w:rPr>
         <w:t>Feature of project</w:t>
       </w:r>
-      <w:bookmarkEnd w:id="5"/>
+      <w:bookmarkEnd w:id="6"/>
     </w:p>
     <w:p>
       <w:pPr>
@@ -2888,7 +2899,7 @@
         </w:rPr>
         <w:t xml:space="preserve">      </w:t>
       </w:r>
-      <w:bookmarkStart w:id="6" w:name="_Toc5550033"/>
+      <w:bookmarkStart w:id="7" w:name="_Toc5550033"/>
       <w:r>
         <w:rPr>
           <w:rFonts w:ascii="Arial" w:hAnsi="Arial" w:cs="Arial"/>
@@ -2905,7 +2916,7 @@
         </w:rPr>
         <w:t>Overview of project</w:t>
       </w:r>
-      <w:bookmarkEnd w:id="6"/>
+      <w:bookmarkEnd w:id="7"/>
     </w:p>
     <w:p>
       <w:pPr>
@@ -2984,8 +2995,8 @@
           <w:b/>
         </w:rPr>
       </w:pPr>
-      <w:bookmarkStart w:id="7" w:name="_Toc5438646"/>
-      <w:bookmarkStart w:id="8" w:name="_Toc5550034"/>
+      <w:bookmarkStart w:id="8" w:name="_Toc5438646"/>
+      <w:bookmarkStart w:id="9" w:name="_Toc5550034"/>
       <w:r>
         <w:rPr>
           <w:rFonts w:ascii="Arial" w:hAnsi="Arial" w:cs="Arial"/>
@@ -2993,8 +3004,8 @@
         </w:rPr>
         <w:t>Scope of the project</w:t>
       </w:r>
-      <w:bookmarkEnd w:id="7"/>
       <w:bookmarkEnd w:id="8"/>
+      <w:bookmarkEnd w:id="9"/>
     </w:p>
     <w:p/>
     <w:p>
@@ -3010,8 +3021,8 @@
           <w:szCs w:val="28"/>
         </w:rPr>
       </w:pPr>
-      <w:bookmarkStart w:id="9" w:name="_Toc5438647"/>
-      <w:bookmarkStart w:id="10" w:name="_Toc5550035"/>
+      <w:bookmarkStart w:id="10" w:name="_Toc5438647"/>
+      <w:bookmarkStart w:id="11" w:name="_Toc5550035"/>
       <w:r>
         <w:rPr>
           <w:rFonts w:ascii="Arial" w:hAnsi="Arial" w:cs="Arial"/>
@@ -3020,8 +3031,8 @@
         </w:rPr>
         <w:t>Scope</w:t>
       </w:r>
-      <w:bookmarkEnd w:id="9"/>
       <w:bookmarkEnd w:id="10"/>
+      <w:bookmarkEnd w:id="11"/>
     </w:p>
     <w:p>
       <w:pPr>
@@ -3093,8 +3104,8 @@
         <w:lastRenderedPageBreak/>
         <w:t xml:space="preserve"> </w:t>
       </w:r>
-      <w:bookmarkStart w:id="11" w:name="_Toc5438648"/>
-      <w:bookmarkStart w:id="12" w:name="_Toc5550036"/>
+      <w:bookmarkStart w:id="12" w:name="_Toc5438648"/>
+      <w:bookmarkStart w:id="13" w:name="_Toc5550036"/>
       <w:r>
         <w:rPr>
           <w:rFonts w:ascii="Arial" w:hAnsi="Arial" w:cs="Arial"/>
@@ -3103,8 +3114,8 @@
         </w:rPr>
         <w:t>Limitations</w:t>
       </w:r>
-      <w:bookmarkEnd w:id="11"/>
       <w:bookmarkEnd w:id="12"/>
+      <w:bookmarkEnd w:id="13"/>
     </w:p>
     <w:p>
       <w:pPr>
@@ -3251,8 +3262,8 @@
           <w:u w:val="single"/>
         </w:rPr>
       </w:pPr>
-      <w:bookmarkStart w:id="13" w:name="_Toc5438649"/>
-      <w:bookmarkStart w:id="14" w:name="_Toc5550037"/>
+      <w:bookmarkStart w:id="14" w:name="_Toc5438649"/>
+      <w:bookmarkStart w:id="15" w:name="_Toc5550037"/>
       <w:r>
         <w:rPr>
           <w:rFonts w:ascii="Arial" w:hAnsi="Arial" w:cs="Arial"/>
@@ -3261,8 +3272,8 @@
         </w:rPr>
         <w:t>Aims</w:t>
       </w:r>
-      <w:bookmarkEnd w:id="13"/>
       <w:bookmarkEnd w:id="14"/>
+      <w:bookmarkEnd w:id="15"/>
     </w:p>
     <w:p>
       <w:pPr>
@@ -3380,8 +3391,8 @@
           <w:szCs w:val="28"/>
         </w:rPr>
       </w:pPr>
-      <w:bookmarkStart w:id="15" w:name="_Toc5438650"/>
-      <w:bookmarkStart w:id="16" w:name="_Toc5550038"/>
+      <w:bookmarkStart w:id="16" w:name="_Toc5438650"/>
+      <w:bookmarkStart w:id="17" w:name="_Toc5550038"/>
       <w:r>
         <w:rPr>
           <w:rFonts w:ascii="Arial" w:hAnsi="Arial" w:cs="Arial"/>
@@ -3390,8 +3401,8 @@
         </w:rPr>
         <w:t>Objective</w:t>
       </w:r>
-      <w:bookmarkEnd w:id="15"/>
       <w:bookmarkEnd w:id="16"/>
+      <w:bookmarkEnd w:id="17"/>
     </w:p>
     <w:p>
       <w:pPr>
@@ -3546,7 +3557,7 @@
           <w:szCs w:val="28"/>
         </w:rPr>
       </w:pPr>
-      <w:bookmarkStart w:id="17" w:name="_Toc5438651"/>
+      <w:bookmarkStart w:id="18" w:name="_Toc5438651"/>
       <w:r>
         <w:rPr>
           <w:rFonts w:ascii="Arial" w:hAnsi="Arial" w:cs="Arial"/>
@@ -3555,7 +3566,7 @@
         </w:rPr>
         <w:t xml:space="preserve"> </w:t>
       </w:r>
-      <w:bookmarkStart w:id="18" w:name="_Toc5550039"/>
+      <w:bookmarkStart w:id="19" w:name="_Toc5550039"/>
       <w:r>
         <w:rPr>
           <w:rFonts w:ascii="Arial" w:hAnsi="Arial" w:cs="Arial"/>
@@ -3572,8 +3583,8 @@
         </w:rPr>
         <w:t>scope</w:t>
       </w:r>
-      <w:bookmarkEnd w:id="17"/>
       <w:bookmarkEnd w:id="18"/>
+      <w:bookmarkEnd w:id="19"/>
     </w:p>
     <w:p>
       <w:pPr>
@@ -3668,8 +3679,8 @@
           <w:b/>
         </w:rPr>
       </w:pPr>
-      <w:bookmarkStart w:id="19" w:name="_Toc5438652"/>
-      <w:bookmarkStart w:id="20" w:name="_Toc5550040"/>
+      <w:bookmarkStart w:id="20" w:name="_Toc5438652"/>
+      <w:bookmarkStart w:id="21" w:name="_Toc5550040"/>
       <w:r>
         <w:rPr>
           <w:rFonts w:ascii="Arial" w:hAnsi="Arial" w:cs="Arial"/>
@@ -3678,8 +3689,8 @@
         <w:lastRenderedPageBreak/>
         <w:t>Developmenmt Methodology</w:t>
       </w:r>
-      <w:bookmarkEnd w:id="19"/>
       <w:bookmarkEnd w:id="20"/>
+      <w:bookmarkEnd w:id="21"/>
     </w:p>
     <w:p/>
     <w:p>
@@ -3695,8 +3706,8 @@
           <w:szCs w:val="28"/>
         </w:rPr>
       </w:pPr>
-      <w:bookmarkStart w:id="21" w:name="_Toc5438653"/>
-      <w:bookmarkStart w:id="22" w:name="_Toc5550041"/>
+      <w:bookmarkStart w:id="22" w:name="_Toc5438653"/>
+      <w:bookmarkStart w:id="23" w:name="_Toc5550041"/>
       <w:r>
         <w:rPr>
           <w:rFonts w:ascii="Arial" w:hAnsi="Arial" w:cs="Arial"/>
@@ -3705,8 +3716,8 @@
         </w:rPr>
         <w:t>Description  of the methodology chosen</w:t>
       </w:r>
-      <w:bookmarkEnd w:id="21"/>
       <w:bookmarkEnd w:id="22"/>
+      <w:bookmarkEnd w:id="23"/>
     </w:p>
     <w:p>
       <w:pPr>
@@ -4127,8 +4138,8 @@
           <w:szCs w:val="28"/>
         </w:rPr>
       </w:pPr>
-      <w:bookmarkStart w:id="23" w:name="_Toc5438654"/>
-      <w:bookmarkStart w:id="24" w:name="_Toc5550042"/>
+      <w:bookmarkStart w:id="24" w:name="_Toc5438654"/>
+      <w:bookmarkStart w:id="25" w:name="_Toc5550042"/>
       <w:r>
         <w:rPr>
           <w:rFonts w:ascii="Arial" w:hAnsi="Arial" w:cs="Arial"/>
@@ -4137,8 +4148,8 @@
         </w:rPr>
         <w:t>Design pattern</w:t>
       </w:r>
-      <w:bookmarkEnd w:id="23"/>
       <w:bookmarkEnd w:id="24"/>
+      <w:bookmarkEnd w:id="25"/>
     </w:p>
     <w:p>
       <w:pPr>
@@ -4470,8 +4481,8 @@
         </w:rPr>
         <w:t xml:space="preserve"> </w:t>
       </w:r>
-      <w:bookmarkStart w:id="25" w:name="_Toc5438655"/>
-      <w:bookmarkStart w:id="26" w:name="_Toc5550043"/>
+      <w:bookmarkStart w:id="26" w:name="_Toc5438655"/>
+      <w:bookmarkStart w:id="27" w:name="_Toc5550043"/>
       <w:r>
         <w:rPr>
           <w:rFonts w:ascii="Arial" w:hAnsi="Arial" w:cs="Arial"/>
@@ -4480,8 +4491,8 @@
         </w:rPr>
         <w:t>Architecture</w:t>
       </w:r>
-      <w:bookmarkEnd w:id="25"/>
       <w:bookmarkEnd w:id="26"/>
+      <w:bookmarkEnd w:id="27"/>
     </w:p>
     <w:p>
       <w:pPr>
@@ -4867,7 +4878,7 @@
           <w:b/>
         </w:rPr>
       </w:pPr>
-      <w:bookmarkStart w:id="27" w:name="_Toc5550044"/>
+      <w:bookmarkStart w:id="28" w:name="_Toc5550044"/>
       <w:r>
         <w:rPr>
           <w:rFonts w:ascii="Arial" w:hAnsi="Arial" w:cs="Arial"/>
@@ -4876,7 +4887,7 @@
         <w:lastRenderedPageBreak/>
         <w:t>Project Planning</w:t>
       </w:r>
-      <w:bookmarkEnd w:id="27"/>
+      <w:bookmarkEnd w:id="28"/>
     </w:p>
     <w:p>
       <w:pPr>
@@ -4896,7 +4907,7 @@
           <w:szCs w:val="28"/>
         </w:rPr>
       </w:pPr>
-      <w:bookmarkStart w:id="28" w:name="_Toc5550045"/>
+      <w:bookmarkStart w:id="29" w:name="_Toc5550045"/>
       <w:r>
         <w:rPr>
           <w:rFonts w:ascii="Arial" w:hAnsi="Arial" w:cs="Arial"/>
@@ -4905,7 +4916,7 @@
         </w:rPr>
         <w:t>WBS (Work Breakdown Structure)</w:t>
       </w:r>
-      <w:bookmarkEnd w:id="28"/>
+      <w:bookmarkEnd w:id="29"/>
     </w:p>
     <w:p>
       <w:pPr>
@@ -12508,7 +12519,7 @@
         <w:lastRenderedPageBreak/>
         <w:t xml:space="preserve"> </w:t>
       </w:r>
-      <w:bookmarkStart w:id="29" w:name="_Toc5550046"/>
+      <w:bookmarkStart w:id="30" w:name="_Toc5550046"/>
       <w:r>
         <w:rPr>
           <w:rFonts w:ascii="Arial" w:hAnsi="Arial" w:cs="Arial"/>
@@ -12517,7 +12528,7 @@
         </w:rPr>
         <w:t>Milestones</w:t>
       </w:r>
-      <w:bookmarkEnd w:id="29"/>
+      <w:bookmarkEnd w:id="30"/>
     </w:p>
     <w:p>
       <w:pPr>
@@ -13256,7 +13267,7 @@
           <w:szCs w:val="28"/>
         </w:rPr>
       </w:pPr>
-      <w:bookmarkStart w:id="30" w:name="_Toc5550047"/>
+      <w:bookmarkStart w:id="31" w:name="_Toc5550047"/>
       <w:r>
         <w:rPr>
           <w:rFonts w:ascii="Arial" w:hAnsi="Arial" w:cs="Arial"/>
@@ -13274,7 +13285,7 @@
         </w:rPr>
         <w:t>Gantt Chart</w:t>
       </w:r>
-      <w:bookmarkEnd w:id="30"/>
+      <w:bookmarkEnd w:id="31"/>
     </w:p>
     <w:p/>
     <w:p/>
@@ -13786,7 +13797,7 @@
           <w:b/>
         </w:rPr>
       </w:pPr>
-      <w:bookmarkStart w:id="31" w:name="_Toc5550048"/>
+      <w:bookmarkStart w:id="32" w:name="_Toc5550048"/>
       <w:r>
         <w:rPr>
           <w:rFonts w:ascii="Arial" w:hAnsi="Arial" w:cs="Arial"/>
@@ -13795,7 +13806,7 @@
         <w:lastRenderedPageBreak/>
         <w:t>Risk Management</w:t>
       </w:r>
-      <w:bookmarkEnd w:id="31"/>
+      <w:bookmarkEnd w:id="32"/>
     </w:p>
     <w:p/>
     <w:p>
@@ -16108,7 +16119,7 @@
           <w:b/>
         </w:rPr>
       </w:pPr>
-      <w:bookmarkStart w:id="32" w:name="_Toc5550049"/>
+      <w:bookmarkStart w:id="33" w:name="_Toc5550049"/>
       <w:r>
         <w:rPr>
           <w:rFonts w:ascii="Arial" w:hAnsi="Arial" w:cs="Arial"/>
@@ -16117,7 +16128,7 @@
         <w:lastRenderedPageBreak/>
         <w:t>Configuration Management</w:t>
       </w:r>
-      <w:bookmarkEnd w:id="32"/>
+      <w:bookmarkEnd w:id="33"/>
     </w:p>
     <w:p>
       <w:pPr>
@@ -16598,11 +16609,550 @@
     </w:p>
     <w:p>
       <w:pPr>
+        <w:autoSpaceDE w:val="0"/>
+        <w:autoSpaceDN w:val="0"/>
+        <w:adjustRightInd w:val="0"/>
+        <w:spacing w:after="0" w:line="240" w:lineRule="auto"/>
+        <w:rPr>
+          <w:rFonts w:ascii="Lucida Console" w:hAnsi="Lucida Console" w:cs="Lucida Console"/>
+          <w:noProof w:val="0"/>
+          <w:sz w:val="18"/>
+          <w:szCs w:val="18"/>
+        </w:rPr>
+      </w:pPr>
+    </w:p>
+    <w:p>
+      <w:pPr>
+        <w:autoSpaceDE w:val="0"/>
+        <w:autoSpaceDN w:val="0"/>
+        <w:adjustRightInd w:val="0"/>
+        <w:spacing w:after="0" w:line="240" w:lineRule="auto"/>
+        <w:rPr>
+          <w:rFonts w:ascii="Lucida Console" w:hAnsi="Lucida Console" w:cs="Lucida Console"/>
+          <w:noProof w:val="0"/>
+          <w:sz w:val="18"/>
+          <w:szCs w:val="18"/>
+        </w:rPr>
+      </w:pPr>
+    </w:p>
+    <w:p>
+      <w:pPr>
+        <w:autoSpaceDE w:val="0"/>
+        <w:autoSpaceDN w:val="0"/>
+        <w:adjustRightInd w:val="0"/>
+        <w:spacing w:after="0" w:line="240" w:lineRule="auto"/>
+        <w:rPr>
+          <w:rFonts w:ascii="Lucida Console" w:hAnsi="Lucida Console" w:cs="Lucida Console"/>
+          <w:noProof w:val="0"/>
+          <w:sz w:val="18"/>
+          <w:szCs w:val="18"/>
+        </w:rPr>
+      </w:pPr>
+    </w:p>
+    <w:p>
+      <w:pPr>
+        <w:pStyle w:val="Heading1"/>
+        <w:numPr>
+          <w:ilvl w:val="0"/>
+          <w:numId w:val="3"/>
+        </w:numPr>
+        <w:rPr>
+          <w:rFonts w:ascii="Arial" w:hAnsi="Arial" w:cs="Arial"/>
+          <w:b/>
+        </w:rPr>
+      </w:pPr>
+      <w:bookmarkStart w:id="34" w:name="_Toc5550050"/>
+      <w:r>
+        <w:rPr>
+          <w:rFonts w:ascii="Arial" w:hAnsi="Arial" w:cs="Arial"/>
+          <w:b/>
+        </w:rPr>
+        <w:t>Conclusion</w:t>
+      </w:r>
+      <w:bookmarkEnd w:id="34"/>
+    </w:p>
+    <w:p>
+      <w:pPr>
+        <w:ind w:left="720"/>
+        <w:rPr>
+          <w:rFonts w:ascii="Arial" w:hAnsi="Arial" w:cs="Arial"/>
+          <w:sz w:val="24"/>
+          <w:szCs w:val="24"/>
+        </w:rPr>
+      </w:pPr>
+      <w:r>
+        <w:rPr>
+          <w:rFonts w:ascii="Arial" w:hAnsi="Arial" w:cs="Arial"/>
+          <w:sz w:val="24"/>
+          <w:szCs w:val="24"/>
+        </w:rPr>
+        <w:t>So, I propose this “swimming pool management system” for Bull’s Club for the advertisement as well to provide information about Bull’s Club swimming pool which will help customer to know about Bull’s Club and aslo this project will make easy to customer for communicating with staff and also customer will get chance to view all the things about Bull’s Club like events and various activities by creating an memebership account. And also the project will allow customer for booking activities.</w:t>
+      </w:r>
+    </w:p>
+    <w:p>
+      <w:pPr>
+        <w:ind w:left="720"/>
+        <w:rPr>
+          <w:rFonts w:ascii="Arial" w:hAnsi="Arial" w:cs="Arial"/>
+          <w:sz w:val="24"/>
+          <w:szCs w:val="24"/>
+        </w:rPr>
+      </w:pPr>
+      <w:r>
+        <w:rPr>
+          <w:rFonts w:ascii="Arial" w:hAnsi="Arial" w:cs="Arial"/>
+          <w:sz w:val="24"/>
+          <w:szCs w:val="24"/>
+        </w:rPr>
+        <w:t>For this project development I have used MySQL, HTML, CSS, PHP, Javascript and XAMPP etc .And aslo l have used waterfall methodology to complete my project. And I have estimated 107 days to complete the whole project. And also I have used git hub and google drive for data back up and for project management</w:t>
+      </w:r>
+    </w:p>
+    <w:p>
+      <w:pPr>
+        <w:pStyle w:val="Heading1"/>
+        <w:rPr>
+          <w:rFonts w:ascii="Arial" w:eastAsiaTheme="minorEastAsia" w:hAnsi="Arial" w:cs="Arial"/>
+          <w:color w:val="auto"/>
+          <w:sz w:val="24"/>
+          <w:szCs w:val="24"/>
+        </w:rPr>
+      </w:pPr>
+    </w:p>
+    <w:p/>
+    <w:p>
+      <w:pPr>
+        <w:pStyle w:val="Heading1"/>
+        <w:numPr>
+          <w:ilvl w:val="0"/>
+          <w:numId w:val="3"/>
+        </w:numPr>
+        <w:ind w:left="270" w:hanging="270"/>
+        <w:rPr>
+          <w:rFonts w:ascii="Arial" w:hAnsi="Arial" w:cs="Arial"/>
+          <w:b/>
+        </w:rPr>
+      </w:pPr>
+      <w:r>
+        <w:rPr>
+          <w:rFonts w:ascii="Arial" w:hAnsi="Arial" w:cs="Arial"/>
+          <w:b/>
+        </w:rPr>
+        <w:t xml:space="preserve"> </w:t>
+      </w:r>
+      <w:bookmarkStart w:id="35" w:name="_Toc5550051"/>
+      <w:r>
+        <w:rPr>
+          <w:rFonts w:ascii="Arial" w:hAnsi="Arial" w:cs="Arial"/>
+          <w:b/>
+        </w:rPr>
+        <w:t>Reference and Bibilography</w:t>
+      </w:r>
+      <w:bookmarkEnd w:id="35"/>
+    </w:p>
+    <w:sdt>
+      <w:sdtPr>
+        <w:rPr>
+          <w:rFonts w:asciiTheme="minorHAnsi" w:eastAsiaTheme="minorEastAsia" w:hAnsiTheme="minorHAnsi" w:cstheme="minorBidi"/>
+          <w:color w:val="auto"/>
+          <w:sz w:val="22"/>
+          <w:szCs w:val="22"/>
+        </w:rPr>
+        <w:id w:val="1352449787"/>
+        <w:docPartObj>
+          <w:docPartGallery w:val="Bibliographies"/>
+          <w:docPartUnique/>
+        </w:docPartObj>
+      </w:sdtPr>
+      <w:sdtEndPr>
+        <w:rPr>
+          <w:rFonts w:ascii="Arial" w:hAnsi="Arial" w:cs="Arial"/>
+          <w:b/>
+        </w:rPr>
+      </w:sdtEndPr>
+      <w:sdtContent>
+        <w:p>
+          <w:pPr>
+            <w:pStyle w:val="Heading1"/>
+          </w:pPr>
+        </w:p>
+        <w:sdt>
+          <w:sdtPr>
+            <w:id w:val="-573587230"/>
+            <w:bibliography/>
+          </w:sdtPr>
+          <w:sdtEndPr>
+            <w:rPr>
+              <w:rFonts w:ascii="Arial" w:hAnsi="Arial" w:cs="Arial"/>
+              <w:b/>
+            </w:rPr>
+          </w:sdtEndPr>
+          <w:sdtContent>
+            <w:p>
+              <w:pPr>
+                <w:pStyle w:val="Bibliography"/>
+                <w:rPr>
+                  <w:rFonts w:ascii="Arial" w:hAnsi="Arial" w:cs="Arial"/>
+                  <w:b/>
+                </w:rPr>
+              </w:pPr>
+              <w:r>
+                <w:rPr>
+                  <w:rFonts w:ascii="Arial" w:hAnsi="Arial" w:cs="Arial"/>
+                  <w:b/>
+                  <w:noProof w:val="0"/>
+                </w:rPr>
+                <w:fldChar w:fldCharType="begin"/>
+              </w:r>
+              <w:r>
+                <w:rPr>
+                  <w:rFonts w:ascii="Arial" w:hAnsi="Arial" w:cs="Arial"/>
+                  <w:b/>
+                </w:rPr>
+                <w:instrText xml:space="preserve"> BIBLIOGRAPHY </w:instrText>
+              </w:r>
+              <w:r>
+                <w:rPr>
+                  <w:rFonts w:ascii="Arial" w:hAnsi="Arial" w:cs="Arial"/>
+                  <w:b/>
+                  <w:noProof w:val="0"/>
+                </w:rPr>
+                <w:fldChar w:fldCharType="separate"/>
+              </w:r>
+              <w:r>
+                <w:rPr>
+                  <w:rFonts w:ascii="Arial" w:hAnsi="Arial" w:cs="Arial"/>
+                  <w:b/>
+                </w:rPr>
+                <w:t xml:space="preserve">Anon., 2019. </w:t>
+              </w:r>
+              <w:r>
+                <w:rPr>
+                  <w:rFonts w:ascii="Arial" w:hAnsi="Arial" w:cs="Arial"/>
+                  <w:b/>
+                  <w:i/>
+                  <w:iCs/>
+                </w:rPr>
+                <w:t xml:space="preserve">tutorialspoint. </w:t>
+              </w:r>
+              <w:r>
+                <w:rPr>
+                  <w:rFonts w:ascii="Arial" w:hAnsi="Arial" w:cs="Arial"/>
+                  <w:b/>
+                </w:rPr>
+                <w:t xml:space="preserve">[Online] </w:t>
+              </w:r>
+              <w:r>
+                <w:rPr>
+                  <w:rFonts w:ascii="Arial" w:hAnsi="Arial" w:cs="Arial"/>
+                  <w:b/>
+                </w:rPr>
+                <w:br/>
+                <w:t xml:space="preserve">Available at: </w:t>
+              </w:r>
+              <w:r>
+                <w:rPr>
+                  <w:rFonts w:ascii="Arial" w:hAnsi="Arial" w:cs="Arial"/>
+                  <w:b/>
+                  <w:u w:val="single"/>
+                </w:rPr>
+                <w:t>https://www.tutorialspoint.com/sdlc/sdlc_waterfall_model.htm</w:t>
+              </w:r>
+            </w:p>
+            <w:p>
+              <w:pPr>
+                <w:pStyle w:val="Bibliography"/>
+                <w:rPr>
+                  <w:rFonts w:ascii="Arial" w:hAnsi="Arial" w:cs="Arial"/>
+                  <w:b/>
+                </w:rPr>
+              </w:pPr>
+              <w:r>
+                <w:rPr>
+                  <w:rFonts w:ascii="Arial" w:hAnsi="Arial" w:cs="Arial"/>
+                  <w:b/>
+                </w:rPr>
+                <w:t xml:space="preserve">Anon., 2019. </w:t>
+              </w:r>
+              <w:r>
+                <w:rPr>
+                  <w:rFonts w:ascii="Arial" w:hAnsi="Arial" w:cs="Arial"/>
+                  <w:b/>
+                  <w:i/>
+                  <w:iCs/>
+                </w:rPr>
+                <w:t xml:space="preserve">workbreakdownstructure. </w:t>
+              </w:r>
+              <w:r>
+                <w:rPr>
+                  <w:rFonts w:ascii="Arial" w:hAnsi="Arial" w:cs="Arial"/>
+                  <w:b/>
+                </w:rPr>
+                <w:t xml:space="preserve">[Online] </w:t>
+              </w:r>
+              <w:r>
+                <w:rPr>
+                  <w:rFonts w:ascii="Arial" w:hAnsi="Arial" w:cs="Arial"/>
+                  <w:b/>
+                </w:rPr>
+                <w:br/>
+                <w:t xml:space="preserve">Available at: </w:t>
+              </w:r>
+              <w:r>
+                <w:rPr>
+                  <w:rFonts w:ascii="Arial" w:hAnsi="Arial" w:cs="Arial"/>
+                  <w:b/>
+                  <w:u w:val="single"/>
+                </w:rPr>
+                <w:t>https://www.workbreakdownstructure.com/</w:t>
+              </w:r>
+            </w:p>
+            <w:p>
+              <w:pPr>
+                <w:pStyle w:val="Bibliography"/>
+                <w:rPr>
+                  <w:rFonts w:ascii="Arial" w:hAnsi="Arial" w:cs="Arial"/>
+                  <w:b/>
+                </w:rPr>
+              </w:pPr>
+              <w:r>
+                <w:rPr>
+                  <w:rFonts w:ascii="Arial" w:hAnsi="Arial" w:cs="Arial"/>
+                  <w:b/>
+                </w:rPr>
+                <w:t xml:space="preserve">Britannica, T. E. o. E., 2019. </w:t>
+              </w:r>
+              <w:r>
+                <w:rPr>
+                  <w:rFonts w:ascii="Arial" w:hAnsi="Arial" w:cs="Arial"/>
+                  <w:b/>
+                  <w:i/>
+                  <w:iCs/>
+                </w:rPr>
+                <w:t xml:space="preserve">Encyclopædia Britannica. </w:t>
+              </w:r>
+              <w:r>
+                <w:rPr>
+                  <w:rFonts w:ascii="Arial" w:hAnsi="Arial" w:cs="Arial"/>
+                  <w:b/>
+                </w:rPr>
+                <w:t xml:space="preserve">[Online] </w:t>
+              </w:r>
+              <w:r>
+                <w:rPr>
+                  <w:rFonts w:ascii="Arial" w:hAnsi="Arial" w:cs="Arial"/>
+                  <w:b/>
+                </w:rPr>
+                <w:br/>
+                <w:t xml:space="preserve">Available at: </w:t>
+              </w:r>
+              <w:r>
+                <w:rPr>
+                  <w:rFonts w:ascii="Arial" w:hAnsi="Arial" w:cs="Arial"/>
+                  <w:b/>
+                  <w:u w:val="single"/>
+                </w:rPr>
+                <w:t>https://www.britannica.com/technology/client-server-architecture</w:t>
+              </w:r>
+            </w:p>
+            <w:p>
+              <w:pPr>
+                <w:pStyle w:val="Bibliography"/>
+                <w:rPr>
+                  <w:rFonts w:ascii="Arial" w:hAnsi="Arial" w:cs="Arial"/>
+                  <w:b/>
+                </w:rPr>
+              </w:pPr>
+              <w:r>
+                <w:rPr>
+                  <w:rFonts w:ascii="Arial" w:hAnsi="Arial" w:cs="Arial"/>
+                  <w:b/>
+                </w:rPr>
+                <w:t xml:space="preserve">Kumar, S., 2018. </w:t>
+              </w:r>
+              <w:r>
+                <w:rPr>
+                  <w:rFonts w:ascii="Arial" w:hAnsi="Arial" w:cs="Arial"/>
+                  <w:b/>
+                  <w:i/>
+                  <w:iCs/>
+                </w:rPr>
+                <w:t xml:space="preserve">geeksforgeeks. </w:t>
+              </w:r>
+              <w:r>
+                <w:rPr>
+                  <w:rFonts w:ascii="Arial" w:hAnsi="Arial" w:cs="Arial"/>
+                  <w:b/>
+                </w:rPr>
+                <w:t xml:space="preserve">[Online] </w:t>
+              </w:r>
+              <w:r>
+                <w:rPr>
+                  <w:rFonts w:ascii="Arial" w:hAnsi="Arial" w:cs="Arial"/>
+                  <w:b/>
+                </w:rPr>
+                <w:br/>
+                <w:t xml:space="preserve">Available at: </w:t>
+              </w:r>
+              <w:r>
+                <w:rPr>
+                  <w:rFonts w:ascii="Arial" w:hAnsi="Arial" w:cs="Arial"/>
+                  <w:b/>
+                  <w:u w:val="single"/>
+                </w:rPr>
+                <w:t>https://www.geeksforgeeks.org/mvc-design-pattern/</w:t>
+              </w:r>
+            </w:p>
+            <w:p>
+              <w:pPr>
+                <w:pStyle w:val="Bibliography"/>
+                <w:rPr>
+                  <w:rFonts w:ascii="Arial" w:hAnsi="Arial" w:cs="Arial"/>
+                  <w:b/>
+                </w:rPr>
+              </w:pPr>
+              <w:r>
+                <w:rPr>
+                  <w:rFonts w:ascii="Arial" w:hAnsi="Arial" w:cs="Arial"/>
+                  <w:b/>
+                </w:rPr>
+                <w:t xml:space="preserve">Lotz, M., 2019. </w:t>
+              </w:r>
+              <w:r>
+                <w:rPr>
+                  <w:rFonts w:ascii="Arial" w:hAnsi="Arial" w:cs="Arial"/>
+                  <w:b/>
+                  <w:i/>
+                  <w:iCs/>
+                </w:rPr>
+                <w:t xml:space="preserve">seguetech. </w:t>
+              </w:r>
+              <w:r>
+                <w:rPr>
+                  <w:rFonts w:ascii="Arial" w:hAnsi="Arial" w:cs="Arial"/>
+                  <w:b/>
+                </w:rPr>
+                <w:t xml:space="preserve">[Online] </w:t>
+              </w:r>
+              <w:r>
+                <w:rPr>
+                  <w:rFonts w:ascii="Arial" w:hAnsi="Arial" w:cs="Arial"/>
+                  <w:b/>
+                </w:rPr>
+                <w:br/>
+                <w:t xml:space="preserve">Available at: </w:t>
+              </w:r>
+              <w:r>
+                <w:rPr>
+                  <w:rFonts w:ascii="Arial" w:hAnsi="Arial" w:cs="Arial"/>
+                  <w:b/>
+                  <w:u w:val="single"/>
+                </w:rPr>
+                <w:t>https://www.seguetech.com/software-configuration-management/</w:t>
+              </w:r>
+            </w:p>
+            <w:p>
+              <w:pPr>
+                <w:pStyle w:val="Bibliography"/>
+                <w:rPr>
+                  <w:rFonts w:ascii="Arial" w:hAnsi="Arial" w:cs="Arial"/>
+                  <w:b/>
+                </w:rPr>
+              </w:pPr>
+              <w:r>
+                <w:rPr>
+                  <w:rFonts w:ascii="Arial" w:hAnsi="Arial" w:cs="Arial"/>
+                  <w:b/>
+                </w:rPr>
+                <w:t xml:space="preserve">Rouse, M., 2009. </w:t>
+              </w:r>
+              <w:r>
+                <w:rPr>
+                  <w:rFonts w:ascii="Arial" w:hAnsi="Arial" w:cs="Arial"/>
+                  <w:b/>
+                  <w:i/>
+                  <w:iCs/>
+                </w:rPr>
+                <w:t xml:space="preserve">searchcompliance. </w:t>
+              </w:r>
+              <w:r>
+                <w:rPr>
+                  <w:rFonts w:ascii="Arial" w:hAnsi="Arial" w:cs="Arial"/>
+                  <w:b/>
+                </w:rPr>
+                <w:t xml:space="preserve">[Online] </w:t>
+              </w:r>
+              <w:r>
+                <w:rPr>
+                  <w:rFonts w:ascii="Arial" w:hAnsi="Arial" w:cs="Arial"/>
+                  <w:b/>
+                </w:rPr>
+                <w:br/>
+                <w:t xml:space="preserve">Available at: </w:t>
+              </w:r>
+              <w:r>
+                <w:rPr>
+                  <w:rFonts w:ascii="Arial" w:hAnsi="Arial" w:cs="Arial"/>
+                  <w:b/>
+                  <w:u w:val="single"/>
+                </w:rPr>
+                <w:t>https://searchcompliance.techtarget.com/definition/risk-management</w:t>
+              </w:r>
+            </w:p>
+            <w:p>
+              <w:pPr>
+                <w:rPr>
+                  <w:rFonts w:ascii="Arial" w:hAnsi="Arial" w:cs="Arial"/>
+                  <w:b/>
+                </w:rPr>
+              </w:pPr>
+              <w:r>
+                <w:rPr>
+                  <w:rFonts w:ascii="Arial" w:hAnsi="Arial" w:cs="Arial"/>
+                  <w:b/>
+                  <w:bCs/>
+                </w:rPr>
+                <w:fldChar w:fldCharType="end"/>
+              </w:r>
+            </w:p>
+          </w:sdtContent>
+        </w:sdt>
+      </w:sdtContent>
+    </w:sdt>
+    <w:p>
+      <w:pPr>
         <w:pStyle w:val="ListParagraph"/>
         <w:ind w:left="1080"/>
       </w:pPr>
-      <w:bookmarkStart w:id="33" w:name="_GoBack"/>
-      <w:bookmarkEnd w:id="33"/>
+    </w:p>
+    <w:p>
+      <w:pPr>
+        <w:pStyle w:val="ListParagraph"/>
+        <w:ind w:left="1080"/>
+      </w:pPr>
+    </w:p>
+    <w:p>
+      <w:pPr>
+        <w:pStyle w:val="ListParagraph"/>
+        <w:ind w:left="1080"/>
+      </w:pPr>
+    </w:p>
+    <w:p>
+      <w:pPr>
+        <w:pStyle w:val="ListParagraph"/>
+        <w:ind w:left="1080"/>
+      </w:pPr>
+    </w:p>
+    <w:p>
+      <w:pPr>
+        <w:pStyle w:val="ListParagraph"/>
+        <w:ind w:left="1080"/>
+      </w:pPr>
+    </w:p>
+    <w:p>
+      <w:pPr>
+        <w:pStyle w:val="ListParagraph"/>
+        <w:ind w:left="1080"/>
+      </w:pPr>
     </w:p>
     <w:p>
       <w:pPr>
@@ -20120,7 +20670,7 @@
 </file>
 
 <file path=customXml/itemProps1.xml><?xml version="1.0" encoding="utf-8"?>
-<ds:datastoreItem xmlns:ds="http://schemas.openxmlformats.org/officeDocument/2006/customXml" ds:itemID="{5B10CD15-3CBB-4A7D-BA74-194C45DBFEEF}">
+<ds:datastoreItem xmlns:ds="http://schemas.openxmlformats.org/officeDocument/2006/customXml" ds:itemID="{7360C8D9-68E6-4440-A6F9-92DB180F3481}">
   <ds:schemaRefs>
     <ds:schemaRef ds:uri="http://schemas.openxmlformats.org/officeDocument/2006/bibliography"/>
   </ds:schemaRefs>

</xml_diff>